<commit_message>
New Model -> Not as good, Solution in work; Cleaner Code, More functions on website
</commit_message>
<xml_diff>
--- a/Invoice_Template.docx
+++ b/Invoice_Template.docx
@@ -6,225 +6,29 @@
       <w:tblPr>
         <w:tblStyle w:val="Tabellenraster"/>
         <w:tblW w:w="0" w:type="auto"/>
-        <w:tblBorders>
-          <w:top w:val="none" w:sz="0" w:space="0" w:color="auto"/>
-          <w:left w:val="none" w:sz="0" w:space="0" w:color="auto"/>
-          <w:bottom w:val="none" w:sz="0" w:space="0" w:color="auto"/>
-          <w:right w:val="none" w:sz="0" w:space="0" w:color="auto"/>
-          <w:insideH w:val="none" w:sz="0" w:space="0" w:color="auto"/>
-          <w:insideV w:val="none" w:sz="0" w:space="0" w:color="auto"/>
-        </w:tblBorders>
+        <w:tblInd w:w="-95" w:type="dxa"/>
         <w:tblLook w:val="04A0" w:firstRow="1" w:lastRow="0" w:firstColumn="1" w:lastColumn="0" w:noHBand="0" w:noVBand="1"/>
       </w:tblPr>
       <w:tblGrid>
-        <w:gridCol w:w="4698"/>
-        <w:gridCol w:w="4698"/>
+        <w:gridCol w:w="9491"/>
       </w:tblGrid>
       <w:tr>
-        <w:trPr>
-          <w:trHeight w:val="635"/>
-        </w:trPr>
         <w:tc>
           <w:tcPr>
-            <w:tcW w:w="4698" w:type="dxa"/>
+            <w:tcW w:w="9491" w:type="dxa"/>
             <w:tcBorders>
-              <w:bottom w:val="single" w:sz="4" w:space="0" w:color="auto"/>
+              <w:top w:val="nil"/>
+              <w:left w:val="nil"/>
+              <w:bottom w:val="thinThickSmallGap" w:sz="24" w:space="0" w:color="auto"/>
+              <w:right w:val="nil"/>
             </w:tcBorders>
           </w:tcPr>
           <w:p>
             <w:pPr>
               <w:rPr>
                 <w:rFonts w:ascii="Book Antiqua" w:hAnsi="Book Antiqua" w:cs="Arial"/>
-                <w:sz w:val="28"/>
-                <w:szCs w:val="28"/>
-              </w:rPr>
-            </w:pPr>
-            <w:proofErr w:type="spellStart"/>
-            <w:r>
-              <w:rPr>
-                <w:rFonts w:ascii="Book Antiqua" w:hAnsi="Book Antiqua" w:cs="Arial"/>
-                <w:sz w:val="44"/>
-                <w:szCs w:val="44"/>
-              </w:rPr>
-              <w:t>Rechnung</w:t>
-            </w:r>
-            <w:proofErr w:type="spellEnd"/>
-          </w:p>
-        </w:tc>
-        <w:tc>
-          <w:tcPr>
-            <w:tcW w:w="4698" w:type="dxa"/>
-            <w:tcBorders>
-              <w:bottom w:val="single" w:sz="4" w:space="0" w:color="auto"/>
-            </w:tcBorders>
-          </w:tcPr>
-          <w:p>
-            <w:pPr>
-              <w:jc w:val="right"/>
-              <w:rPr>
-                <w:rFonts w:ascii="Book Antiqua" w:hAnsi="Book Antiqua" w:cs="Arial"/>
-                <w:sz w:val="44"/>
-                <w:szCs w:val="44"/>
-              </w:rPr>
-            </w:pPr>
-          </w:p>
-        </w:tc>
-      </w:tr>
-      <w:tr>
-        <w:trPr>
-          <w:trHeight w:val="581"/>
-        </w:trPr>
-        <w:tc>
-          <w:tcPr>
-            <w:tcW w:w="4698" w:type="dxa"/>
-            <w:tcBorders>
-              <w:top w:val="single" w:sz="4" w:space="0" w:color="auto"/>
-            </w:tcBorders>
-          </w:tcPr>
-          <w:p>
-            <w:pPr>
-              <w:rPr>
-                <w:rFonts w:ascii="Book Antiqua" w:hAnsi="Book Antiqua" w:cs="Arial"/>
-                <w:sz w:val="28"/>
-                <w:szCs w:val="28"/>
-              </w:rPr>
-            </w:pPr>
-          </w:p>
-        </w:tc>
-        <w:tc>
-          <w:tcPr>
-            <w:tcW w:w="4698" w:type="dxa"/>
-            <w:tcBorders>
-              <w:top w:val="single" w:sz="4" w:space="0" w:color="auto"/>
-            </w:tcBorders>
-          </w:tcPr>
-          <w:p>
-            <w:pPr>
-              <w:jc w:val="right"/>
-              <w:rPr>
-                <w:rFonts w:ascii="Book Antiqua" w:hAnsi="Book Antiqua" w:cs="Arial"/>
-                <w:sz w:val="28"/>
-                <w:szCs w:val="28"/>
-              </w:rPr>
-            </w:pPr>
-          </w:p>
-        </w:tc>
-      </w:tr>
-      <w:tr>
-        <w:trPr>
-          <w:trHeight w:hRule="exact" w:val="567"/>
-        </w:trPr>
-        <w:tc>
-          <w:tcPr>
-            <w:tcW w:w="4698" w:type="dxa"/>
-            <w:vAlign w:val="center"/>
-          </w:tcPr>
-          <w:p>
-            <w:pPr>
-              <w:rPr>
-                <w:rFonts w:ascii="Book Antiqua" w:hAnsi="Book Antiqua" w:cs="Arial"/>
-                <w:sz w:val="28"/>
-                <w:szCs w:val="28"/>
-              </w:rPr>
-            </w:pPr>
-            <w:r>
-              <w:rPr>
-                <w:rFonts w:ascii="Book Antiqua" w:hAnsi="Book Antiqua" w:cs="Arial"/>
-                <w:sz w:val="28"/>
-                <w:szCs w:val="28"/>
-              </w:rPr>
-              <w:t>Datum:</w:t>
-            </w:r>
-          </w:p>
-        </w:tc>
-        <w:tc>
-          <w:tcPr>
-            <w:tcW w:w="4698" w:type="dxa"/>
-            <w:vAlign w:val="center"/>
-          </w:tcPr>
-          <w:p>
-            <w:pPr>
-              <w:jc w:val="right"/>
-              <w:rPr>
-                <w:rFonts w:ascii="Book Antiqua" w:hAnsi="Book Antiqua" w:cs="Arial"/>
-                <w:sz w:val="28"/>
-                <w:szCs w:val="28"/>
-              </w:rPr>
-            </w:pPr>
-            <w:r>
-              <w:rPr>
-                <w:rFonts w:ascii="Book Antiqua" w:hAnsi="Book Antiqua" w:cs="Arial"/>
-                <w:sz w:val="28"/>
-                <w:szCs w:val="28"/>
-              </w:rPr>
-              <w:t>[Date]</w:t>
-            </w:r>
-            <w:r>
-              <w:rPr>
-                <w:rFonts w:ascii="Book Antiqua" w:hAnsi="Book Antiqua" w:cs="Arial"/>
-                <w:sz w:val="28"/>
-                <w:szCs w:val="28"/>
-              </w:rPr>
-              <w:t xml:space="preserve"> </w:t>
-            </w:r>
-          </w:p>
-        </w:tc>
-      </w:tr>
-      <w:tr>
-        <w:trPr>
-          <w:trHeight w:hRule="exact" w:val="567"/>
-        </w:trPr>
-        <w:tc>
-          <w:tcPr>
-            <w:tcW w:w="4698" w:type="dxa"/>
-            <w:vAlign w:val="center"/>
-          </w:tcPr>
-          <w:p>
-            <w:pPr>
-              <w:rPr>
-                <w:rFonts w:ascii="Book Antiqua" w:hAnsi="Book Antiqua" w:cs="Arial"/>
-                <w:sz w:val="28"/>
-                <w:szCs w:val="28"/>
-              </w:rPr>
-            </w:pPr>
-            <w:proofErr w:type="spellStart"/>
-            <w:r>
-              <w:rPr>
-                <w:rFonts w:ascii="Book Antiqua" w:hAnsi="Book Antiqua" w:cs="Arial"/>
-                <w:sz w:val="28"/>
-                <w:szCs w:val="28"/>
-              </w:rPr>
-              <w:t>Rechnungs</w:t>
-            </w:r>
-            <w:proofErr w:type="spellEnd"/>
-            <w:r>
-              <w:rPr>
-                <w:rFonts w:ascii="Book Antiqua" w:hAnsi="Book Antiqua" w:cs="Arial"/>
-                <w:sz w:val="28"/>
-                <w:szCs w:val="28"/>
-              </w:rPr>
-              <w:t>-Nr.</w:t>
-            </w:r>
-            <w:r>
-              <w:rPr>
-                <w:rFonts w:ascii="Book Antiqua" w:hAnsi="Book Antiqua" w:cs="Arial"/>
-                <w:sz w:val="28"/>
-                <w:szCs w:val="28"/>
-              </w:rPr>
-              <w:t>:</w:t>
-            </w:r>
-          </w:p>
-        </w:tc>
-        <w:tc>
-          <w:tcPr>
-            <w:tcW w:w="4698" w:type="dxa"/>
-            <w:vAlign w:val="center"/>
-          </w:tcPr>
-          <w:p>
-            <w:pPr>
-              <w:jc w:val="right"/>
-              <w:rPr>
-                <w:rFonts w:ascii="Book Antiqua" w:hAnsi="Book Antiqua" w:cs="Arial"/>
+                <w:b/>
+                <w:bCs/>
                 <w:sz w:val="28"/>
                 <w:szCs w:val="28"/>
                 <w:lang w:val="de-DE"/>
@@ -233,116 +37,327 @@
             <w:r>
               <w:rPr>
                 <w:rFonts w:ascii="Book Antiqua" w:hAnsi="Book Antiqua" w:cs="Arial"/>
-                <w:sz w:val="28"/>
-                <w:szCs w:val="28"/>
+                <w:b/>
+                <w:bCs/>
+                <w:sz w:val="44"/>
+                <w:szCs w:val="44"/>
                 <w:lang w:val="de-DE"/>
               </w:rPr>
-              <w:t>[</w:t>
-            </w:r>
-            <w:proofErr w:type="spellStart"/>
-            <w:r>
-              <w:rPr>
-                <w:rFonts w:ascii="Book Antiqua" w:hAnsi="Book Antiqua" w:cs="Arial"/>
-                <w:sz w:val="28"/>
-                <w:szCs w:val="28"/>
-                <w:lang w:val="de-DE"/>
-              </w:rPr>
-              <w:t>Invoice-Number</w:t>
-            </w:r>
-            <w:proofErr w:type="spellEnd"/>
-            <w:r>
-              <w:rPr>
-                <w:rFonts w:ascii="Book Antiqua" w:hAnsi="Book Antiqua" w:cs="Arial"/>
-                <w:sz w:val="28"/>
-                <w:szCs w:val="28"/>
-                <w:lang w:val="de-DE"/>
-              </w:rPr>
-              <w:t>]</w:t>
+              <w:t>Rechnung</w:t>
             </w:r>
           </w:p>
         </w:tc>
       </w:tr>
-      <w:tr>
-        <w:trPr>
-          <w:trHeight w:hRule="exact" w:val="567"/>
-        </w:trPr>
-        <w:tc>
-          <w:tcPr>
-            <w:tcW w:w="4698" w:type="dxa"/>
-            <w:tcBorders>
-              <w:bottom w:val="single" w:sz="4" w:space="0" w:color="auto"/>
-            </w:tcBorders>
-            <w:vAlign w:val="center"/>
-          </w:tcPr>
-          <w:p>
-            <w:pPr>
-              <w:rPr>
-                <w:rFonts w:ascii="Book Antiqua" w:hAnsi="Book Antiqua" w:cs="Arial"/>
-                <w:sz w:val="28"/>
-                <w:szCs w:val="28"/>
-                <w:lang w:val="de-DE"/>
-              </w:rPr>
-            </w:pPr>
-            <w:bookmarkStart w:id="0" w:name="_Hlk173982656"/>
-            <w:r>
-              <w:rPr>
-                <w:rFonts w:ascii="Book Antiqua" w:hAnsi="Book Antiqua" w:cs="Arial"/>
-                <w:sz w:val="28"/>
-                <w:szCs w:val="28"/>
-                <w:lang w:val="de-DE"/>
-              </w:rPr>
-              <w:t>PayPal</w:t>
-            </w:r>
-            <w:r>
-              <w:rPr>
-                <w:rFonts w:ascii="Book Antiqua" w:hAnsi="Book Antiqua" w:cs="Arial"/>
-                <w:sz w:val="28"/>
-                <w:szCs w:val="28"/>
-                <w:lang w:val="de-DE"/>
-              </w:rPr>
-              <w:t>:</w:t>
-            </w:r>
-          </w:p>
-        </w:tc>
-        <w:tc>
-          <w:tcPr>
-            <w:tcW w:w="4698" w:type="dxa"/>
-            <w:tcBorders>
-              <w:bottom w:val="single" w:sz="4" w:space="0" w:color="auto"/>
-            </w:tcBorders>
-            <w:vAlign w:val="center"/>
-          </w:tcPr>
-          <w:p>
-            <w:pPr>
-              <w:jc w:val="right"/>
-              <w:rPr>
-                <w:rFonts w:ascii="Book Antiqua" w:hAnsi="Book Antiqua" w:cs="Arial"/>
-                <w:sz w:val="28"/>
-                <w:szCs w:val="28"/>
-                <w:lang w:val="de-DE"/>
-              </w:rPr>
-            </w:pPr>
-            <w:r>
-              <w:rPr>
-                <w:rFonts w:ascii="Book Antiqua" w:hAnsi="Book Antiqua" w:cs="Arial"/>
-                <w:sz w:val="28"/>
-                <w:szCs w:val="28"/>
-                <w:lang w:val="de-DE"/>
-              </w:rPr>
-              <w:t>[PayPal]</w:t>
-            </w:r>
-          </w:p>
-        </w:tc>
-      </w:tr>
-      <w:bookmarkEnd w:id="0"/>
     </w:tbl>
     <w:p>
       <w:pPr>
         <w:rPr>
           <w:rFonts w:ascii="Book Antiqua" w:hAnsi="Book Antiqua" w:cs="Arial"/>
-          <w:sz w:val="28"/>
-          <w:szCs w:val="28"/>
-          <w:lang w:val="de-DE"/>
+          <w:i/>
+          <w:iCs/>
+          <w:sz w:val="28"/>
+          <w:szCs w:val="28"/>
+          <w:lang w:val="de-DE"/>
+        </w:rPr>
+      </w:pPr>
+    </w:p>
+    <w:p>
+      <w:pPr>
+        <w:rPr>
+          <w:rFonts w:ascii="Book Antiqua" w:hAnsi="Book Antiqua" w:cs="Arial"/>
+          <w:sz w:val="28"/>
+          <w:szCs w:val="28"/>
+          <w:lang w:val="de-DE"/>
+        </w:rPr>
+      </w:pPr>
+      <w:r>
+        <w:rPr>
+          <w:rFonts w:ascii="Book Antiqua" w:hAnsi="Book Antiqua" w:cs="Arial"/>
+          <w:b/>
+          <w:bCs/>
+          <w:i/>
+          <w:iCs/>
+          <w:sz w:val="28"/>
+          <w:szCs w:val="28"/>
+          <w:lang w:val="de-DE"/>
+        </w:rPr>
+        <w:t>Datum:</w:t>
+      </w:r>
+      <w:r>
+        <w:rPr>
+          <w:rFonts w:ascii="Book Antiqua" w:hAnsi="Book Antiqua" w:cs="Arial"/>
+          <w:sz w:val="28"/>
+          <w:szCs w:val="28"/>
+          <w:lang w:val="de-DE"/>
+        </w:rPr>
+        <w:tab/>
+      </w:r>
+      <w:r>
+        <w:rPr>
+          <w:rFonts w:ascii="Book Antiqua" w:hAnsi="Book Antiqua" w:cs="Arial"/>
+          <w:sz w:val="28"/>
+          <w:szCs w:val="28"/>
+          <w:lang w:val="de-DE"/>
+        </w:rPr>
+        <w:tab/>
+      </w:r>
+      <w:r>
+        <w:rPr>
+          <w:rFonts w:ascii="Book Antiqua" w:hAnsi="Book Antiqua" w:cs="Arial"/>
+          <w:sz w:val="28"/>
+          <w:szCs w:val="28"/>
+          <w:lang w:val="de-DE"/>
+        </w:rPr>
+        <w:tab/>
+      </w:r>
+      <w:r>
+        <w:rPr>
+          <w:rFonts w:ascii="Book Antiqua" w:hAnsi="Book Antiqua" w:cs="Arial"/>
+          <w:sz w:val="28"/>
+          <w:szCs w:val="28"/>
+          <w:lang w:val="de-DE"/>
+        </w:rPr>
+        <w:tab/>
+      </w:r>
+      <w:r>
+        <w:rPr>
+          <w:rFonts w:ascii="Book Antiqua" w:hAnsi="Book Antiqua" w:cs="Arial"/>
+          <w:sz w:val="28"/>
+          <w:szCs w:val="28"/>
+          <w:lang w:val="de-DE"/>
+        </w:rPr>
+        <w:tab/>
+      </w:r>
+      <w:r>
+        <w:rPr>
+          <w:rFonts w:ascii="Book Antiqua" w:hAnsi="Book Antiqua" w:cs="Arial"/>
+          <w:sz w:val="28"/>
+          <w:szCs w:val="28"/>
+          <w:lang w:val="de-DE"/>
+        </w:rPr>
+        <w:tab/>
+      </w:r>
+      <w:r>
+        <w:rPr>
+          <w:rFonts w:ascii="Book Antiqua" w:hAnsi="Book Antiqua" w:cs="Arial"/>
+          <w:sz w:val="28"/>
+          <w:szCs w:val="28"/>
+          <w:lang w:val="de-DE"/>
+        </w:rPr>
+        <w:tab/>
+      </w:r>
+      <w:r>
+        <w:rPr>
+          <w:rFonts w:ascii="Book Antiqua" w:hAnsi="Book Antiqua" w:cs="Arial"/>
+          <w:sz w:val="28"/>
+          <w:szCs w:val="28"/>
+          <w:lang w:val="de-DE"/>
+        </w:rPr>
+        <w:tab/>
+        <w:t>[Date]</w:t>
+      </w:r>
+    </w:p>
+    <w:p>
+      <w:pPr>
+        <w:rPr>
+          <w:rFonts w:ascii="Book Antiqua" w:hAnsi="Book Antiqua" w:cs="Arial"/>
+          <w:sz w:val="28"/>
+          <w:szCs w:val="28"/>
+          <w:lang w:val="de-DE"/>
+        </w:rPr>
+      </w:pPr>
+      <w:r>
+        <w:rPr>
+          <w:rFonts w:ascii="Book Antiqua" w:hAnsi="Book Antiqua" w:cs="Arial"/>
+          <w:b/>
+          <w:bCs/>
+          <w:i/>
+          <w:iCs/>
+          <w:sz w:val="28"/>
+          <w:szCs w:val="28"/>
+          <w:lang w:val="de-DE"/>
+        </w:rPr>
+        <w:t>Rechnungs-Nr.:</w:t>
+      </w:r>
+      <w:r>
+        <w:rPr>
+          <w:rFonts w:ascii="Book Antiqua" w:hAnsi="Book Antiqua" w:cs="Arial"/>
+          <w:i/>
+          <w:iCs/>
+          <w:sz w:val="28"/>
+          <w:szCs w:val="28"/>
+          <w:lang w:val="de-DE"/>
+        </w:rPr>
+        <w:tab/>
+      </w:r>
+      <w:r>
+        <w:rPr>
+          <w:rFonts w:ascii="Book Antiqua" w:hAnsi="Book Antiqua" w:cs="Arial"/>
+          <w:sz w:val="28"/>
+          <w:szCs w:val="28"/>
+          <w:lang w:val="de-DE"/>
+        </w:rPr>
+        <w:tab/>
+      </w:r>
+      <w:r>
+        <w:rPr>
+          <w:rFonts w:ascii="Book Antiqua" w:hAnsi="Book Antiqua" w:cs="Arial"/>
+          <w:sz w:val="28"/>
+          <w:szCs w:val="28"/>
+          <w:lang w:val="de-DE"/>
+        </w:rPr>
+        <w:tab/>
+      </w:r>
+      <w:r>
+        <w:rPr>
+          <w:rFonts w:ascii="Book Antiqua" w:hAnsi="Book Antiqua" w:cs="Arial"/>
+          <w:sz w:val="28"/>
+          <w:szCs w:val="28"/>
+          <w:lang w:val="de-DE"/>
+        </w:rPr>
+        <w:tab/>
+      </w:r>
+      <w:r>
+        <w:rPr>
+          <w:rFonts w:ascii="Book Antiqua" w:hAnsi="Book Antiqua" w:cs="Arial"/>
+          <w:sz w:val="28"/>
+          <w:szCs w:val="28"/>
+          <w:lang w:val="de-DE"/>
+        </w:rPr>
+        <w:tab/>
+      </w:r>
+      <w:r>
+        <w:rPr>
+          <w:rFonts w:ascii="Book Antiqua" w:hAnsi="Book Antiqua" w:cs="Arial"/>
+          <w:sz w:val="28"/>
+          <w:szCs w:val="28"/>
+          <w:lang w:val="de-DE"/>
+        </w:rPr>
+        <w:tab/>
+      </w:r>
+      <w:r>
+        <w:rPr>
+          <w:rFonts w:ascii="Book Antiqua" w:hAnsi="Book Antiqua" w:cs="Arial"/>
+          <w:sz w:val="28"/>
+          <w:szCs w:val="28"/>
+          <w:lang w:val="de-DE"/>
+        </w:rPr>
+        <w:tab/>
+        <w:t>[</w:t>
+      </w:r>
+      <w:proofErr w:type="spellStart"/>
+      <w:r>
+        <w:rPr>
+          <w:rFonts w:ascii="Book Antiqua" w:hAnsi="Book Antiqua" w:cs="Arial"/>
+          <w:sz w:val="28"/>
+          <w:szCs w:val="28"/>
+          <w:lang w:val="de-DE"/>
+        </w:rPr>
+        <w:t>Invoice-Number</w:t>
+      </w:r>
+      <w:proofErr w:type="spellEnd"/>
+      <w:r>
+        <w:rPr>
+          <w:rFonts w:ascii="Book Antiqua" w:hAnsi="Book Antiqua" w:cs="Arial"/>
+          <w:sz w:val="28"/>
+          <w:szCs w:val="28"/>
+          <w:lang w:val="de-DE"/>
+        </w:rPr>
+        <w:t>]</w:t>
+      </w:r>
+    </w:p>
+    <w:p>
+      <w:pPr>
+        <w:rPr>
+          <w:rFonts w:ascii="Book Antiqua" w:hAnsi="Book Antiqua" w:cs="Arial"/>
+          <w:sz w:val="28"/>
+          <w:szCs w:val="28"/>
+        </w:rPr>
+      </w:pPr>
+      <w:r>
+        <w:rPr>
+          <w:rFonts w:ascii="Book Antiqua" w:hAnsi="Book Antiqua" w:cs="Arial"/>
+          <w:b/>
+          <w:bCs/>
+          <w:i/>
+          <w:iCs/>
+          <w:sz w:val="28"/>
+          <w:szCs w:val="28"/>
+        </w:rPr>
+        <w:t>PayPal:</w:t>
+      </w:r>
+      <w:r>
+        <w:rPr>
+          <w:rFonts w:ascii="Book Antiqua" w:hAnsi="Book Antiqua" w:cs="Arial"/>
+          <w:sz w:val="28"/>
+          <w:szCs w:val="28"/>
+        </w:rPr>
+        <w:tab/>
+      </w:r>
+      <w:r>
+        <w:rPr>
+          <w:rFonts w:ascii="Book Antiqua" w:hAnsi="Book Antiqua" w:cs="Arial"/>
+          <w:sz w:val="28"/>
+          <w:szCs w:val="28"/>
+        </w:rPr>
+        <w:tab/>
+      </w:r>
+      <w:r>
+        <w:rPr>
+          <w:rFonts w:ascii="Book Antiqua" w:hAnsi="Book Antiqua" w:cs="Arial"/>
+          <w:sz w:val="28"/>
+          <w:szCs w:val="28"/>
+        </w:rPr>
+        <w:tab/>
+      </w:r>
+      <w:r>
+        <w:rPr>
+          <w:rFonts w:ascii="Book Antiqua" w:hAnsi="Book Antiqua" w:cs="Arial"/>
+          <w:sz w:val="28"/>
+          <w:szCs w:val="28"/>
+        </w:rPr>
+        <w:tab/>
+      </w:r>
+      <w:r>
+        <w:rPr>
+          <w:rFonts w:ascii="Book Antiqua" w:hAnsi="Book Antiqua" w:cs="Arial"/>
+          <w:sz w:val="28"/>
+          <w:szCs w:val="28"/>
+        </w:rPr>
+        <w:tab/>
+      </w:r>
+      <w:r>
+        <w:rPr>
+          <w:rFonts w:ascii="Book Antiqua" w:hAnsi="Book Antiqua" w:cs="Arial"/>
+          <w:sz w:val="28"/>
+          <w:szCs w:val="28"/>
+        </w:rPr>
+        <w:tab/>
+      </w:r>
+      <w:r>
+        <w:rPr>
+          <w:rFonts w:ascii="Book Antiqua" w:hAnsi="Book Antiqua" w:cs="Arial"/>
+          <w:sz w:val="28"/>
+          <w:szCs w:val="28"/>
+        </w:rPr>
+        <w:tab/>
+      </w:r>
+      <w:r>
+        <w:rPr>
+          <w:rFonts w:ascii="Book Antiqua" w:hAnsi="Book Antiqua" w:cs="Arial"/>
+          <w:sz w:val="28"/>
+          <w:szCs w:val="28"/>
+        </w:rPr>
+        <w:tab/>
+        <w:t>[PayPal]</w:t>
+      </w:r>
+    </w:p>
+    <w:p>
+      <w:pPr>
+        <w:rPr>
+          <w:rFonts w:ascii="Book Antiqua" w:hAnsi="Book Antiqua" w:cs="Arial"/>
+          <w:sz w:val="28"/>
+          <w:szCs w:val="28"/>
         </w:rPr>
       </w:pPr>
     </w:p>
@@ -401,6 +416,9 @@
 <w:ftr xmlns:wpc="http://schemas.microsoft.com/office/word/2010/wordprocessingCanvas" xmlns:cx="http://schemas.microsoft.com/office/drawing/2014/chartex" xmlns:cx1="http://schemas.microsoft.com/office/drawing/2015/9/8/chartex" xmlns:cx2="http://schemas.microsoft.com/office/drawing/2015/10/21/chartex" xmlns:cx3="http://schemas.microsoft.com/office/drawing/2016/5/9/chartex" xmlns:cx4="http://schemas.microsoft.com/office/drawing/2016/5/10/chartex" xmlns:cx5="http://schemas.microsoft.com/office/drawing/2016/5/11/chartex" xmlns:cx6="http://schemas.microsoft.com/office/drawing/2016/5/12/chartex" xmlns:cx7="http://schemas.microsoft.com/office/drawing/2016/5/13/chartex" xmlns:cx8="http://schemas.microsoft.com/office/drawing/2016/5/14/chartex" xmlns:mc="http://schemas.openxmlformats.org/markup-compatibility/2006" xmlns:aink="http://schemas.microsoft.com/office/drawing/2016/ink" xmlns:am3d="http://schemas.microsoft.com/office/drawing/2017/model3d" xmlns:o="urn:schemas-microsoft-com:office:office" xmlns:r="http://schemas.openxmlformats.org/officeDocument/2006/relationships" xmlns:m="http://schemas.openxmlformats.org/officeDocument/2006/math" xmlns:v="urn:schemas-microsoft-com:vml" xmlns:wp14="http://schemas.microsoft.com/office/word/2010/wordprocessingDrawing" xmlns:wp="http://schemas.openxmlformats.org/drawingml/2006/wordprocessingDrawing" xmlns:w10="urn:schemas-microsoft-com:office:word" xmlns:w="http://schemas.openxmlformats.org/wordprocessingml/2006/main" xmlns:w14="http://schemas.microsoft.com/office/word/2010/wordml" xmlns:w15="http://schemas.microsoft.com/office/word/2012/wordml" xmlns:w16cex="http://schemas.microsoft.com/office/word/2018/wordml/cex" xmlns:w16cid="http://schemas.microsoft.com/office/word/2016/wordml/cid" xmlns:w16="http://schemas.microsoft.com/office/word/2018/wordml" xmlns:w16sdtdh="http://schemas.microsoft.com/office/word/2020/wordml/sdtdatahash" xmlns:w16se="http://schemas.microsoft.com/office/word/2015/wordml/symex" xmlns:wpg="http://schemas.microsoft.com/office/word/2010/wordprocessingGroup" xmlns:wpi="http://schemas.microsoft.com/office/word/2010/wordprocessingInk" xmlns:wne="http://schemas.microsoft.com/office/word/2006/wordml" xmlns:wps="http://schemas.microsoft.com/office/word/2010/wordprocessingShape" mc:Ignorable="w14 w15 w16se w16cid w16 w16cex w16sdtdh wp14">
   <w:sdt>
     <w:sdtPr>
+      <w:rPr>
+        <w:rFonts w:ascii="Book Antiqua" w:hAnsi="Book Antiqua"/>
+      </w:rPr>
       <w:id w:val="-1060085947"/>
       <w:docPartObj>
         <w:docPartGallery w:val="Page Numbers (Bottom of Page)"/>
@@ -411,6 +429,9 @@
     <w:sdtContent>
       <w:sdt>
         <w:sdtPr>
+          <w:rPr>
+            <w:rFonts w:ascii="Book Antiqua" w:hAnsi="Book Antiqua"/>
+          </w:rPr>
           <w:id w:val="-1769616900"/>
           <w:docPartObj>
             <w:docPartGallery w:val="Page Numbers (Top of Page)"/>
@@ -423,15 +444,20 @@
             <w:pPr>
               <w:pStyle w:val="Fuzeile"/>
               <w:jc w:val="right"/>
+              <w:rPr>
+                <w:rFonts w:ascii="Book Antiqua" w:hAnsi="Book Antiqua"/>
+              </w:rPr>
             </w:pPr>
             <w:r>
               <w:rPr>
+                <w:rFonts w:ascii="Book Antiqua" w:hAnsi="Book Antiqua"/>
                 <w:lang w:val="de-DE"/>
               </w:rPr>
               <w:t xml:space="preserve">Seite </w:t>
             </w:r>
             <w:r>
               <w:rPr>
+                <w:rFonts w:ascii="Book Antiqua" w:hAnsi="Book Antiqua"/>
                 <w:b/>
                 <w:bCs/>
                 <w:sz w:val="24"/>
@@ -441,6 +467,7 @@
             </w:r>
             <w:r>
               <w:rPr>
+                <w:rFonts w:ascii="Book Antiqua" w:hAnsi="Book Antiqua"/>
                 <w:b/>
                 <w:bCs/>
               </w:rPr>
@@ -448,6 +475,7 @@
             </w:r>
             <w:r>
               <w:rPr>
+                <w:rFonts w:ascii="Book Antiqua" w:hAnsi="Book Antiqua"/>
                 <w:b/>
                 <w:bCs/>
                 <w:sz w:val="24"/>
@@ -457,6 +485,7 @@
             </w:r>
             <w:r>
               <w:rPr>
+                <w:rFonts w:ascii="Book Antiqua" w:hAnsi="Book Antiqua"/>
                 <w:b/>
                 <w:bCs/>
                 <w:lang w:val="de-DE"/>
@@ -465,6 +494,7 @@
             </w:r>
             <w:r>
               <w:rPr>
+                <w:rFonts w:ascii="Book Antiqua" w:hAnsi="Book Antiqua"/>
                 <w:b/>
                 <w:bCs/>
                 <w:sz w:val="24"/>
@@ -474,12 +504,14 @@
             </w:r>
             <w:r>
               <w:rPr>
+                <w:rFonts w:ascii="Book Antiqua" w:hAnsi="Book Antiqua"/>
                 <w:lang w:val="de-DE"/>
               </w:rPr>
               <w:t xml:space="preserve"> von </w:t>
             </w:r>
             <w:r>
               <w:rPr>
+                <w:rFonts w:ascii="Book Antiqua" w:hAnsi="Book Antiqua"/>
                 <w:b/>
                 <w:bCs/>
                 <w:sz w:val="24"/>
@@ -489,6 +521,7 @@
             </w:r>
             <w:r>
               <w:rPr>
+                <w:rFonts w:ascii="Book Antiqua" w:hAnsi="Book Antiqua"/>
                 <w:b/>
                 <w:bCs/>
               </w:rPr>
@@ -496,6 +529,7 @@
             </w:r>
             <w:r>
               <w:rPr>
+                <w:rFonts w:ascii="Book Antiqua" w:hAnsi="Book Antiqua"/>
                 <w:b/>
                 <w:bCs/>
                 <w:sz w:val="24"/>
@@ -505,6 +539,7 @@
             </w:r>
             <w:r>
               <w:rPr>
+                <w:rFonts w:ascii="Book Antiqua" w:hAnsi="Book Antiqua"/>
                 <w:b/>
                 <w:bCs/>
                 <w:lang w:val="de-DE"/>
@@ -513,6 +548,7 @@
             </w:r>
             <w:r>
               <w:rPr>
+                <w:rFonts w:ascii="Book Antiqua" w:hAnsi="Book Antiqua"/>
                 <w:b/>
                 <w:bCs/>
                 <w:sz w:val="24"/>

</xml_diff>